<commit_message>
Saeed paper in progress
</commit_message>
<xml_diff>
--- a/myPapers/SU8_PhysicalTreatment/Materials Today_Tec Nano 2019_Osamu.docx
+++ b/myPapers/SU8_PhysicalTreatment/Materials Today_Tec Nano 2019_Osamu.docx
@@ -8,19 +8,11 @@
         <w:spacing w:before="0" w:line="276" w:lineRule="auto"/>
         <w:ind w:left="-119" w:right="-136" w:firstLine="119"/>
       </w:pPr>
-      <w:proofErr w:type="spellStart"/>
       <w:r>
         <w:rPr>
           <w:bCs/>
         </w:rPr>
-        <w:t>Tec.Nano</w:t>
-      </w:r>
-      <w:proofErr w:type="spellEnd"/>
-      <w:r>
-        <w:rPr>
-          <w:bCs/>
-        </w:rPr>
-        <w:t xml:space="preserve"> 2019</w:t>
+        <w:t>Tec.Nano 2019</w:t>
       </w:r>
     </w:p>
     <w:p>
@@ -196,14 +188,12 @@
       <w:r>
         <w:t xml:space="preserve"> subsequently stabilized under UV exposure and followed by </w:t>
       </w:r>
-      <w:proofErr w:type="spellStart"/>
-      <w:r>
-        <w:t>pyrealy</w:t>
-      </w:r>
-      <w:r>
-        <w:t>zation</w:t>
-      </w:r>
-      <w:proofErr w:type="spellEnd"/>
+      <w:r>
+        <w:t>pyroliz</w:t>
+      </w:r>
+      <w:r>
+        <w:t>ation</w:t>
+      </w:r>
       <w:r>
         <w:t xml:space="preserve">. The conductivity of samples was investigated by four-point-probe method. The </w:t>
       </w:r>
@@ -748,7 +738,16 @@
         <w:t>has</w:t>
       </w:r>
       <w:r>
-        <w:t xml:space="preserve"> taken into account due to being simple and cost effective</w:t>
+        <w:t xml:space="preserve"> </w:t>
+      </w:r>
+      <w:r>
+        <w:t xml:space="preserve">been </w:t>
+      </w:r>
+      <w:r>
+        <w:t>considered</w:t>
+      </w:r>
+      <w:r>
+        <w:t xml:space="preserve"> due to being simple and cost effective</w:t>
       </w:r>
       <w:r>
         <w:t>ness</w:t>
@@ -762,11 +761,9 @@
         <w:pStyle w:val="Els-body-text"/>
         <w:ind w:right="-28"/>
       </w:pPr>
-      <w:proofErr w:type="spellStart"/>
       <w:r>
         <w:t>Ghazinejad</w:t>
       </w:r>
-      <w:proofErr w:type="spellEnd"/>
       <w:r>
         <w:t xml:space="preserve"> </w:t>
       </w:r>
@@ -837,11 +834,9 @@
       <w:r>
         <w:t xml:space="preserve"> and after stabilization they </w:t>
       </w:r>
-      <w:proofErr w:type="spellStart"/>
-      <w:r>
-        <w:t>pyrolysed</w:t>
-      </w:r>
-      <w:proofErr w:type="spellEnd"/>
+      <w:r>
+        <w:t>pyrolyzed</w:t>
+      </w:r>
       <w:r>
         <w:t xml:space="preserve"> samples. The results showed a significant enhancement in structure and properties of pyrolytic carbons.</w:t>
       </w:r>
@@ -943,6 +938,52 @@
         <w:fldChar w:fldCharType="begin" w:fldLock="1"/>
       </w:r>
       <w:r>
+        <w:instrText>ADDIN CSL_CITATION {"citationItems":[{"id":"ITEM-1","itemData":{"DOI":"10.1016/j.carbon.2014.01.009","ISSN":"00086223","abstract":"Carbon microfibers suspended across carbon walls were fabricated by Electro-Mechanical Spinning and subsequent pyrolysis of a SU-8 based carbon precursor. The shrinkage and elongation of these polymer fibers during the pyrolysis process was observed to depend on the height o</w:instrText>
+      </w:r>
+      <w:r>
+        <w:rPr>
+          <w:lang w:val="es-MX"/>
+        </w:rPr>
+        <w:instrText>f the supporting walls. We demonstrate that this shrinkage and elongation during pyrolysis strongly influences the resulting carbon electrical properties. Compared to fibers that retained their length during pyrolysis, conductivity was enhanced by a factor of seven after fibers were elongated four times their initial pre-pyrolysis length with a concurrent shrinkage of their diameter by half. © 2014 Elsevier Ltd. All rights reserved.","author":[{"dropping-particle":"","family":"Canton","given":"G.","non-dropping-particle":"","parse-names":false,"suffix":""},{"dropping-particle":"","family":"Do","given":"T.","non-dropping-particle":"","parse-names":false,"suffix":""},{"dropping-particle":"","family":"Kulinsky","given":"L.","non-dropping-particle":"","parse-names":false,"suffix":""},{"dropping-particle":"","family":"Madou","given":"M.","non-dropping-particle":"","parse-names":false,"suffix":""}],"container-title":"Carbon","id":"ITEM-1","issued":{"date-parts":[["2014","5"]]},"page":"338-342","title":"Improved conductivity of suspended carbon fibers through integration of C-MEMS and Electro-Mechanical Spinning technologies","type":"article-journal","volume":"71"},"uris":["http://www.mendeley.com/documents/?uuid=c15b155e-62c1-4603-9407-95f1b25829cd"]}],"mendeley":{"formattedCitation":"[14]","plainTextFormattedCitation":"[14]","previouslyFormattedCitation":"[14]"},"properties":{"noteIndex":0},"schema":"https://github.com/citation-style-language/schema/raw/master/csl-citation.json"}</w:instrText>
+      </w:r>
+      <w:r>
+        <w:fldChar w:fldCharType="separate"/>
+      </w:r>
+      <w:r>
+        <w:rPr>
+          <w:noProof/>
+          <w:lang w:val="es-MX"/>
+        </w:rPr>
+        <w:t>[14]</w:t>
+      </w:r>
+      <w:r>
+        <w:fldChar w:fldCharType="end"/>
+      </w:r>
+      <w:r>
+        <w:rPr>
+          <w:lang w:val="es-MX"/>
+        </w:rPr>
+        <w:t>.</w:t>
+      </w:r>
+      <w:r>
+        <w:rPr>
+          <w:lang w:val="es-MX"/>
+        </w:rPr>
+        <w:t xml:space="preserve"> </w:t>
+      </w:r>
+      <w:r>
+        <w:rPr>
+          <w:lang w:val="es-MX"/>
+        </w:rPr>
+        <w:t xml:space="preserve">Canton et al. </w:t>
+      </w:r>
+      <w:r>
+        <w:fldChar w:fldCharType="begin" w:fldLock="1"/>
+      </w:r>
+      <w:r>
+        <w:rPr>
+          <w:lang w:val="es-MX"/>
+        </w:rPr>
         <w:instrText>ADDIN CSL_CITATION {"citationItems":[{"id":"ITEM-1","itemData":{"DOI":"10.1016/j.carbon.2014.01.009","ISSN":"00086223","abstract":"Carbon microfibers suspended across carbon walls were fabricated by Electro-Mechanical Spinning and subsequent pyrolysis of a SU-8 based carbon precursor. The shrinkage and elongation of these polymer fibers during the pyrolysis process was observed to depend on the height of the supporting walls. We demonstrate that this shrinkage and elongation during pyrolysis strongly influences the resulting carbon electrical properties. Compared to fibers that retained their length during pyrolysis, conductivity was enhanced by a factor of seven after fibers were elongated four times their initial pre-pyrolysis length with a concurrent shrinkage of their diameter by half. © 2014 Elsevier Ltd. All rights reserved.","author":[{"dropping-particle":"","family":"Canton","given":"G.","non-dropping-particle":"","parse-names":false,"suffix":""},{"dropping-particle":"","family":"Do","given":"T.","non-dropping-particle":"","parse-names":false,"suffix":""},{"dropping-particle":"","family":"Kulinsky","given":"L.","non-dropping-particle":"","parse-names":false,"suffix":""},{"dropping-particle":"","family":"Madou","given":"M.","non-dropping-particle":"","parse-names":false,"suffix":""}],"container-title":"Carbon","id":"ITEM-1","issued":{"date-parts":[["2014","5"]]},"page":"338-342","title":"Improved conductivity of suspended carbon fibers through integration of C-MEMS and Electro-Mechanical Spinning technologies","type":"article-journal","volume":"71"},"uris":["http://www.mendeley.com/documents/?uuid=c15b155e-62c1-4603-9407-95f1b25829cd"]}],"mendeley":{"formattedCitation":"[14]","plainTextFormattedCitation":"[14]","previouslyFormattedCitation":"[14]"},"properties":{"noteIndex":0},"schema":"https://github.com/citation-style-language/schema/raw/master/csl-citation.json"}</w:instrText>
       </w:r>
       <w:r>
@@ -951,6 +992,7 @@
       <w:r>
         <w:rPr>
           <w:noProof/>
+          <w:lang w:val="es-MX"/>
         </w:rPr>
         <w:t>[14]</w:t>
       </w:r>
@@ -958,55 +1000,49 @@
         <w:fldChar w:fldCharType="end"/>
       </w:r>
       <w:r>
-        <w:t>.</w:t>
-      </w:r>
-      <w:r>
+        <w:rPr>
+          <w:lang w:val="es-MX"/>
+        </w:rPr>
         <w:t xml:space="preserve"> </w:t>
       </w:r>
       <w:r>
-        <w:t>Canton et al.</w:t>
-      </w:r>
-      <w:r>
-        <w:t xml:space="preserve"> </w:t>
-      </w:r>
-      <w:r>
-        <w:fldChar w:fldCharType="begin" w:fldLock="1"/>
-      </w:r>
-      <w:r>
-        <w:instrText>ADDIN CSL_CITATION {"citationItems":[{"id":"ITEM-1","itemData":{"DOI":"10.1016/j.carbon.2014.01.009","ISSN":"00086223","abstract":"Carbon microfibers suspended across carbon walls were fabricated by Electro-Mechanical Spinning and subsequent pyrolysis of a SU-8 based carbon precursor. The shrinkage and elongation of these polymer fibers during the pyrolysis process was observed to depend on the height of the supporting walls. We demonstrate that this shrinkage and elongation during pyrolysis strongly influences the resulting carbon electrical properties. Compared to fibers that retained their length during pyrolysis, conductivity was enhanced by a factor of seven after fibers were elongated four times their initial pre-pyrolysis length with a concurrent shrinkage of their diameter by half. © 2014 Elsevier Ltd. All rights reserved.","author":[{"dropping-particle":"","family":"Canton","given":"G.","non-dropping-particle":"","parse-names":false,"suffix":""},{"dropping-particle":"","family":"Do","given":"T.","non-dropping-particle":"","parse-names":false,"suffix":""},{"dropping-particle":"","family":"Kulinsky","given":"L.","non-dropping-particle":"","parse-names":false,"suffix":""},{"dropping-particle":"","family":"Madou","given":"M.","non-dropping-particle":"","parse-names":false,"suffix":""}],"container-title":"Carbon","id":"ITEM-1","issued":{"date-parts":[["2014","5"]]},"page":"338-342","title":"Improved conductivity of suspended carbon fibers through integration of C-MEMS and Electro-Mechanical Spinning technologies","type":"article-journal","volume":"71"},"uris":["http://www.mendeley.com/documents/?uuid=c15b155e-62c1-4603-9407-95f1b25829cd"]}],"mendeley":{"formattedCitation":"[14]","plainTextFormattedCitation":"[14]","previouslyFormattedCitation":"[14]"},"properties":{"noteIndex":0},"schema":"https://github.com/citation-style-language/schema/raw/master/csl-citation.json"}</w:instrText>
-      </w:r>
-      <w:r>
-        <w:fldChar w:fldCharType="separate"/>
-      </w:r>
-      <w:r>
-        <w:rPr>
-          <w:noProof/>
-        </w:rPr>
-        <w:t>[14]</w:t>
-      </w:r>
-      <w:r>
-        <w:fldChar w:fldCharType="end"/>
-      </w:r>
-      <w:r>
-        <w:t xml:space="preserve"> </w:t>
-      </w:r>
-      <w:r>
+        <w:rPr>
+          <w:lang w:val="en-GB"/>
+        </w:rPr>
         <w:t>d</w:t>
       </w:r>
       <w:r>
+        <w:rPr>
+          <w:lang w:val="en-GB"/>
+        </w:rPr>
         <w:t xml:space="preserve">eposited </w:t>
       </w:r>
       <w:r>
+        <w:rPr>
+          <w:lang w:val="en-GB"/>
+        </w:rPr>
         <w:t xml:space="preserve">SU-8 </w:t>
       </w:r>
       <w:r>
+        <w:rPr>
+          <w:lang w:val="en-GB"/>
+        </w:rPr>
         <w:t xml:space="preserve">fibers in supporting </w:t>
       </w:r>
       <w:r>
+        <w:rPr>
+          <w:lang w:val="en-GB"/>
+        </w:rPr>
         <w:t xml:space="preserve">SU-8 </w:t>
       </w:r>
       <w:r>
-        <w:t xml:space="preserve">walls, as the walls shrink during pyrolysis strain forces elongate the fibers. Evidence states that the electrical conductivity increases when fibers are elongated/stretched with a decrease of their diameter </w:t>
+        <w:rPr>
+          <w:lang w:val="en-GB"/>
+        </w:rPr>
+        <w:t>walls, as the walls shrink during pyrolysis strain forces elongate the fibers. Evidence</w:t>
+      </w:r>
+      <w:r>
+        <w:t xml:space="preserve"> states that the electrical conductivity increases when fibers are elongated/stretched with a decrease of their diameter </w:t>
       </w:r>
       <w:r>
         <w:rPr>
@@ -1114,15 +1150,7 @@
         <w:t xml:space="preserve">Fig. 1. </w:t>
       </w:r>
       <w:r>
-        <w:t xml:space="preserve">Cationic </w:t>
-      </w:r>
-      <w:proofErr w:type="spellStart"/>
-      <w:r>
-        <w:t>photocrosslinking</w:t>
-      </w:r>
-      <w:proofErr w:type="spellEnd"/>
-      <w:r>
-        <w:t xml:space="preserve"> of SU-8 </w:t>
+        <w:t xml:space="preserve">Cationic photocrosslinking of SU-8 </w:t>
       </w:r>
       <w:r>
         <w:t>on exposure to UV light</w:t>
@@ -1215,11 +1243,11 @@
         <w:fldChar w:fldCharType="end"/>
       </w:r>
       <w:r>
-        <w:t xml:space="preserve"> report carbon fibers with superior electrical </w:t>
+        <w:t xml:space="preserve"> report carbon fibers with superior electrical conductivity, where the polymer chains are aligned with the aid of carbon nanotubes and hydro-electromechanical </w:t>
       </w:r>
       <w:r>
         <w:lastRenderedPageBreak/>
-        <w:t>conductivity, where the polymer chains are aligned with the aid of carbon nanotubes and hydro-electromechanical strain via electrospinning processes</w:t>
+        <w:t>strain via electrospinning processes</w:t>
       </w:r>
       <w:r>
         <w:t xml:space="preserve"> </w:t>
@@ -1245,200 +1273,240 @@
       <w:r>
         <w:t>.</w:t>
       </w:r>
+      <w:r>
+        <w:t xml:space="preserve"> </w:t>
+      </w:r>
+      <w:r>
+        <w:t xml:space="preserve">The aim of this paper </w:t>
+      </w:r>
+      <w:r>
+        <w:t>i</w:t>
+      </w:r>
+      <w:r>
+        <w:t>s to evaluate</w:t>
+      </w:r>
+      <w:r>
+        <w:t xml:space="preserve"> the</w:t>
+      </w:r>
+      <w:r>
+        <w:t xml:space="preserve"> effect of </w:t>
+      </w:r>
+      <w:r>
+        <w:t>mechanical compressive</w:t>
+      </w:r>
+      <w:r>
+        <w:t xml:space="preserve"> treatment </w:t>
+      </w:r>
+      <w:r>
+        <w:t>on</w:t>
+      </w:r>
+      <w:r>
+        <w:t xml:space="preserve"> SU-8 </w:t>
+      </w:r>
+      <w:r>
+        <w:t>sheet</w:t>
+      </w:r>
+      <w:r>
+        <w:t>s</w:t>
+      </w:r>
+      <w:r>
+        <w:t>.</w:t>
+      </w:r>
+      <w:r>
+        <w:t xml:space="preserve"> The mechanical compressive treatment </w:t>
+      </w:r>
+      <w:r>
+        <w:t>is a</w:t>
+      </w:r>
+      <w:r>
+        <w:t xml:space="preserve"> pre-pyrol</w:t>
+      </w:r>
+      <w:r>
+        <w:t>y</w:t>
+      </w:r>
+      <w:r>
+        <w:t xml:space="preserve">sis </w:t>
+      </w:r>
+      <w:r>
+        <w:t>processing</w:t>
+      </w:r>
+      <w:r>
+        <w:t xml:space="preserve"> </w:t>
+      </w:r>
+      <w:r>
+        <w:t xml:space="preserve">that can work along with other </w:t>
+      </w:r>
+      <w:r>
+        <w:t xml:space="preserve">techniques </w:t>
+      </w:r>
+      <w:r>
+        <w:t xml:space="preserve">to further enhance the electrical conductivity of </w:t>
+      </w:r>
+      <w:r>
+        <w:t xml:space="preserve">SU-8-based </w:t>
+      </w:r>
+      <w:r>
+        <w:t>carbon structures</w:t>
+      </w:r>
+    </w:p>
+    <w:p>
+      <w:pPr>
+        <w:pStyle w:val="Els-1storder-head"/>
+      </w:pPr>
+      <w:r>
+        <w:t>Materials and Methods</w:t>
+      </w:r>
     </w:p>
     <w:p>
       <w:pPr>
         <w:pStyle w:val="Els-body-text"/>
-        <w:ind w:right="-28"/>
-      </w:pPr>
-      <w:r>
-        <w:t>The aim of this paper was to evaluate</w:t>
-      </w:r>
-      <w:r>
-        <w:t xml:space="preserve"> the</w:t>
-      </w:r>
-      <w:r>
-        <w:t xml:space="preserve"> effect of </w:t>
-      </w:r>
-      <w:r>
-        <w:t>mechanical compressive</w:t>
-      </w:r>
-      <w:r>
-        <w:t xml:space="preserve"> treatment </w:t>
-      </w:r>
-      <w:r>
-        <w:t>on</w:t>
-      </w:r>
-      <w:r>
-        <w:t xml:space="preserve"> SU-8 </w:t>
-      </w:r>
-      <w:r>
-        <w:t>sheets</w:t>
-      </w:r>
-      <w:r>
-        <w:t xml:space="preserve"> to further enhance the </w:t>
-      </w:r>
-      <w:r>
-        <w:t>electrical conductivity</w:t>
-      </w:r>
-      <w:r>
-        <w:t>.</w:t>
-      </w:r>
-      <w:r>
-        <w:t xml:space="preserve"> The </w:t>
-      </w:r>
-      <w:r>
-        <w:t>mechanical compressive treatment</w:t>
+        <w:ind w:right="-28" w:firstLine="0"/>
+      </w:pPr>
+      <w:r>
+        <w:t xml:space="preserve">In regarding to investigate the effect of </w:t>
+      </w:r>
+      <w:r>
+        <w:t>the m</w:t>
+      </w:r>
+      <w:r>
+        <w:t>echanical compressive treatment, the compressed sample was fabricated as the following steps</w:t>
+      </w:r>
+      <w:r>
+        <w:t xml:space="preserve"> (Figure 2)</w:t>
+      </w:r>
+      <w:r>
+        <w:t>. The SU-8</w:t>
       </w:r>
       <w:r>
         <w:t xml:space="preserve"> </w:t>
       </w:r>
       <w:r>
-        <w:t xml:space="preserve">could be </w:t>
+        <w:t>2100</w:t>
+      </w:r>
+      <w:r>
+        <w:t xml:space="preserve"> (</w:t>
+      </w:r>
+      <w:r>
+        <w:t xml:space="preserve">MicroChem, USA) was casted and its solvent evaporated by increasing </w:t>
+      </w:r>
+      <w:r>
+        <w:t xml:space="preserve">the hotplate </w:t>
+      </w:r>
+      <w:r>
+        <w:t xml:space="preserve">temperature to 75 °C </w:t>
+      </w:r>
+      <w:r>
+        <w:t xml:space="preserve">for 4h. In the following the pre-heated SU-8 sheet was compressed by applying a compressive force about 20KN for 30minutes. </w:t>
+      </w:r>
+      <w:r>
+        <w:t>The compressed sample</w:t>
+      </w:r>
+      <w:r>
+        <w:t xml:space="preserve"> quickly </w:t>
+      </w:r>
+      <w:r>
+        <w:t xml:space="preserve">underwent the UV exposure and </w:t>
+      </w:r>
+      <w:r>
+        <w:t xml:space="preserve">subsequently </w:t>
+      </w:r>
+      <w:r>
+        <w:t>pyrolyzed at 1000 °C</w:t>
+      </w:r>
+      <w:r>
+        <w:t xml:space="preserve"> under N2 atmosphere. The control sample was fabricated without applying the mechanical compressive force. </w:t>
+      </w:r>
+      <w:r>
+        <w:t xml:space="preserve">X-ray diffraction (XRD) pattern for samples was recorded over a 2θ in the range of 5-55° using a </w:t>
+      </w:r>
+      <w:r>
+        <w:t>(</w:t>
+      </w:r>
+      <w:r>
+        <w:rPr>
+          <w:highlight w:val="magenta"/>
+        </w:rPr>
+        <w:t>Model</w:t>
+      </w:r>
+      <w:r>
+        <w:t>)</w:t>
+      </w:r>
+      <w:r>
+        <w:t xml:space="preserve"> equipped with the Cu Kα radiation source.</w:t>
+      </w:r>
+      <w:r>
+        <w:t xml:space="preserve"> </w:t>
+      </w:r>
+      <w:r>
+        <w:t>The Raman studies was carried out using a Bruker Raman microscope spectrometer equipped with a 532 nm laser. The Raman maps and the averaged Raman spectra were collected across</w:t>
+      </w:r>
+      <w:r>
+        <w:t xml:space="preserve"> 5µm-5</w:t>
+      </w:r>
+      <w:r>
+        <w:t xml:space="preserve"> µm areas of samples. </w:t>
+      </w:r>
+      <w:r>
+        <w:t>The conductivity of samples w</w:t>
+      </w:r>
+      <w:r>
+        <w:t>as</w:t>
+      </w:r>
+      <w:r>
+        <w:t xml:space="preserve"> measured using a fo</w:t>
+      </w:r>
+      <w:r>
+        <w:t>ur-point-probe. In this method four</w:t>
+      </w:r>
+      <w:r>
+        <w:t xml:space="preserve"> probes are </w:t>
+      </w:r>
+      <w:r>
+        <w:t>placed</w:t>
+      </w:r>
+      <w:r>
+        <w:t xml:space="preserve"> in contact with the sheet sample surface. The current is applied through the sample from the outer two probes and thereby the voltage drop is measured by the inner two probes</w:t>
+      </w:r>
+      <w:r>
+        <w:t xml:space="preserve"> </w:t>
+      </w:r>
+      <w:r>
+        <w:rPr>
+          <w:rStyle w:val="FootnoteReference"/>
+        </w:rPr>
+        <w:fldChar w:fldCharType="begin" w:fldLock="1"/>
+      </w:r>
+      <w:r>
+        <w:instrText>ADDIN CSL_CITATION {"citationItems":[{"id":"ITEM-1","itemData":{"DOI":"10.1016/j.matdes.2017.07.034","ISSN":"02641275","abstract":"We proposed herein a facile, fast and low cost metal-free photochemical method for preparing reduced graphene oxide (rGO) by ultraviolet (UV) irradiation of a solution containing mixture of a photoinitiator such as phenylbis(2,4,6-trimethylbenzoyl)phosphine oxide (GR-XBPO) and a triethylamine (TEA) in ethanol. Free radicals are generated via photoinitiator decomposition under UV irradiation. In this process, graphene oxide (GO) rapidly reduced to graphene via extensively removal of oxygen-containing functional groups (OFGs) by free radicals in the presence of anti-oxide inhibitor such as TEA exists. Furthermore, we prepared flexible conductive micropatterns over rGO/SU-8 composites deposited on several substrates (e.g., glass, polyethylene terephthalate (PET), aluminum, and silicon) by dispersing rGO into a photocurable SU-8 resin by means of a photolithography technique. The incorporation of rGO changed the properties of the composites. Thus, the behavior of SU-8 resin shifted from insulating to conductive/antistatic upon incorporation of rGO nanocomposites. This preliminary study provides us with the opportunity to not only develop an efficient metal-free photochemical reduction route towards GO but also obtain a processable conductive micropattern by optimizing the overall processing parameters, and maximizing the advantages of them for future carbon-based nanocomposites at large scale.","author":[{"dropping-particle":"","family":"Xue","given":"Bing","non-dropping-particle":"","parse-names":false,"suffix":""},{"dropping-particle":"","family":"Zou","given":"Yingquan","non-dropping-particle":"","parse-names":false,"suffix":""},{"dropping-particle":"","family":"Yang","given":"Yuchun","non-dropping-particle":"","parse-names":false,"suffix":""}],"container-title":"Materials &amp; Design","id":"ITEM-1","issued":{"date-parts":[["2017","10"]]},"page":"505-511","publisher":"Elsevier Ltd","title":"A photochemical approach for preparing graphene and fabrication of SU-8/graphene composite conductive micropatterns","type":"article-journal","volume":"132"},"uris":["http://www.mendeley.com/documents/?uuid=486c8d2a-36c5-451f-9a96-781c2c8deeb0"]}],"mendeley":{"formattedCitation":"[22]","plainTextFormattedCitation":"[22]","previouslyFormattedCitation":"[20]"},"properties":{"noteIndex":0},"schema":"https://github.com/citation-style-language/schema/raw/master/csl-citation.json"}</w:instrText>
+      </w:r>
+      <w:r>
+        <w:rPr>
+          <w:rStyle w:val="FootnoteReference"/>
+        </w:rPr>
+        <w:fldChar w:fldCharType="separate"/>
+      </w:r>
+      <w:r>
+        <w:rPr>
+          <w:noProof/>
+        </w:rPr>
+        <w:t>[22]</w:t>
+      </w:r>
+      <w:r>
+        <w:rPr>
+          <w:rStyle w:val="FootnoteReference"/>
+        </w:rPr>
+        <w:fldChar w:fldCharType="end"/>
+      </w:r>
+      <w:r>
+        <w:t>. In very thin samples</w:t>
+      </w:r>
+      <w:r>
+        <w:t>,</w:t>
       </w:r>
       <w:bookmarkStart w:id="0" w:name="_GoBack"/>
       <w:bookmarkEnd w:id="0"/>
-    </w:p>
-    <w:p>
-      <w:pPr>
-        <w:pStyle w:val="Els-1storder-head"/>
-      </w:pPr>
-      <w:r>
-        <w:t>Materials and Methods</w:t>
-      </w:r>
-    </w:p>
-    <w:p>
-      <w:pPr>
-        <w:pStyle w:val="Els-body-text"/>
-        <w:ind w:right="-28" w:firstLine="0"/>
-      </w:pPr>
-      <w:r>
-        <w:t xml:space="preserve">In regarding to investigate the effect of </w:t>
-      </w:r>
-      <w:r>
-        <w:t>the m</w:t>
-      </w:r>
-      <w:r>
-        <w:t>echanical compressive treatment, the compressed sample was fabricated as the following steps</w:t>
-      </w:r>
-      <w:r>
-        <w:t xml:space="preserve"> (Figure 2)</w:t>
-      </w:r>
-      <w:r>
-        <w:t>. The SU-8</w:t>
-      </w:r>
-      <w:r>
-        <w:t xml:space="preserve"> </w:t>
-      </w:r>
-      <w:r>
-        <w:t xml:space="preserve">(2100, </w:t>
-      </w:r>
-      <w:proofErr w:type="spellStart"/>
-      <w:r>
-        <w:t>MicroChem</w:t>
-      </w:r>
-      <w:proofErr w:type="spellEnd"/>
-      <w:r>
-        <w:t xml:space="preserve">, USA) was casted and its solvent evaporated by increasing </w:t>
-      </w:r>
-      <w:r>
-        <w:t xml:space="preserve">the hotplate </w:t>
-      </w:r>
-      <w:r>
-        <w:t xml:space="preserve">temperature to 75 °C </w:t>
-      </w:r>
-      <w:r>
-        <w:t xml:space="preserve">for 4h. In the following the pre-heated SU-8 sheet was compressed by applying a compressive force about 20KN for 30minutes. </w:t>
-      </w:r>
-      <w:r>
-        <w:t>The compressed sample</w:t>
-      </w:r>
-      <w:r>
-        <w:t xml:space="preserve"> quickly </w:t>
-      </w:r>
-      <w:r>
-        <w:t xml:space="preserve">underwent the UV exposure and </w:t>
-      </w:r>
-      <w:r>
-        <w:t xml:space="preserve">subsequently </w:t>
-      </w:r>
-      <w:r>
-        <w:t>pyrolyzed at 1000 °C</w:t>
-      </w:r>
-      <w:r>
-        <w:t xml:space="preserve"> under N2 atmosphere. The control sample was fabricated without applying the mechanical compressive force. </w:t>
-      </w:r>
-      <w:r>
-        <w:t xml:space="preserve">X-ray diffraction (XRD) pattern for samples was recorded over a 2θ in the range of 5-55° using a </w:t>
-      </w:r>
-      <w:r>
-        <w:t>(</w:t>
-      </w:r>
-      <w:r>
-        <w:rPr>
-          <w:highlight w:val="magenta"/>
-        </w:rPr>
-        <w:t>Model</w:t>
-      </w:r>
-      <w:r>
-        <w:t>)</w:t>
-      </w:r>
-      <w:r>
-        <w:t xml:space="preserve"> equipped with the Cu Kα radiation source.</w:t>
-      </w:r>
-      <w:r>
-        <w:t xml:space="preserve"> </w:t>
-      </w:r>
-      <w:r>
-        <w:t>The Raman studies was carried out using a Bruker Raman microscope spectrometer equipped with a 532 nm laser. The Raman maps and the averaged Raman spectra were collected across</w:t>
-      </w:r>
-      <w:r>
-        <w:t xml:space="preserve"> 5µm-5</w:t>
-      </w:r>
-      <w:r>
-        <w:t xml:space="preserve"> µm areas of samples. </w:t>
-      </w:r>
-      <w:r>
-        <w:t>The conductivity of samples, was measured using a fo</w:t>
-      </w:r>
-      <w:r>
-        <w:t>ur-point-probe. In this method four</w:t>
-      </w:r>
-      <w:r>
-        <w:t xml:space="preserve"> probes are located in contact with the sheet sample surface. The current is applied through the sample from the outer two probes and thereby the voltage drop is measured by the inner two probes</w:t>
-      </w:r>
-      <w:r>
-        <w:t xml:space="preserve"> </w:t>
-      </w:r>
-      <w:r>
-        <w:rPr>
-          <w:rStyle w:val="FootnoteReference"/>
-        </w:rPr>
-        <w:fldChar w:fldCharType="begin" w:fldLock="1"/>
-      </w:r>
-      <w:r>
-        <w:instrText>ADDIN CSL_CITATION {"citationItems":[{"id":"ITEM-1","itemData":{"DOI":"10.1016/j.matdes.2017.07.034","ISSN":"02641275","abstract":"We proposed herein a facile, fast and low cost metal-free photochemical method for preparing reduced graphene oxide (rGO) by ultraviolet (UV) irradiation of a solution containing mixture of a photoinitiator such as phenylbis(2,4,6-trimethylbenzoyl)phosphine oxide (GR-XBPO) and a triethylamine (TEA) in ethanol. Free radicals are generated via photoinitiator decomposition under UV irradiation. In this process, graphene oxide (GO) rapidly reduced to graphene via extensively removal of oxygen-containing functional groups (OFGs) by free radicals in the presence of anti-oxide inhibitor such as TEA exists. Furthermore, we prepared flexible conductive micropatterns over rGO/SU-8 composites deposited on several substrates (e.g., glass, polyethylene terephthalate (PET), aluminum, and silicon) by dispersing rGO into a photocurable SU-8 resin by means of a photolithography technique. The incorporation of rGO changed the properties of the composites. Thus, the behavior of SU-8 resin shifted from insulating to conductive/antistatic upon incorporation of rGO nanocomposites. This preliminary study provides us with the opportunity to not only develop an efficient metal-free photochemical reduction route towards GO but also obtain a processable conductive micropattern by optimizing the overall processing parameters, and maximizing the advantages of them for future carbon-based nanocomposites at large scale.","author":[{"dropping-particle":"","family":"Xue","given":"Bing","non-dropping-particle":"","parse-names":false,"suffix":""},{"dropping-particle":"","family":"Zou","given":"Yingquan","non-dropping-particle":"","parse-names":false,"suffix":""},{"dropping-particle":"","family":"Yang","given":"Yuchun","non-dropping-particle":"","parse-names":false,"suffix":""}],"container-title":"Materials &amp; Design","id":"ITEM-1","issued":{"date-parts":[["2017","10"]]},"page":"505-511","publisher":"Elsevier Ltd","title":"A photochemical approach for preparing graphene and fabrication of SU-8/graphene composite conductive micropatterns","type":"article-journal","volume":"132"},"uris":["http://www.mendeley.com/documents/?uuid=486c8d2a-36c5-451f-9a96-781c2c8deeb0"]}],"mendeley":{"formattedCitation":"[22]","plainTextFormattedCitation":"[22]","previouslyFormattedCitation":"[20]"},"properties":{"noteIndex":0},"schema":"https://github.com/citation-style-language/schema/raw/master/csl-citation.json"}</w:instrText>
-      </w:r>
-      <w:r>
-        <w:rPr>
-          <w:rStyle w:val="FootnoteReference"/>
-        </w:rPr>
-        <w:fldChar w:fldCharType="separate"/>
-      </w:r>
-      <w:r>
-        <w:rPr>
-          <w:noProof/>
-        </w:rPr>
-        <w:t>[22]</w:t>
-      </w:r>
-      <w:r>
-        <w:rPr>
-          <w:rStyle w:val="FootnoteReference"/>
-        </w:rPr>
-        <w:fldChar w:fldCharType="end"/>
-      </w:r>
-      <w:r>
-        <w:t xml:space="preserve">. In very thin sheet samples the resistivity is calculated using </w:t>
+      <w:r>
+        <w:t xml:space="preserve"> the resistivity is calculated using </w:t>
       </w:r>
       <w:r>
         <w:t>the following equation</w:t>
@@ -2590,7 +2658,7 @@
           <w:sz w:val="16"/>
           <w:lang w:val="en-US" w:eastAsia="ko-KR"/>
         </w:rPr>
-        <w:t xml:space="preserve">        </w:t>
+        <w:t xml:space="preserve">       </w:t>
       </w:r>
       <w:r>
         <w:rPr>
@@ -2652,7 +2720,7 @@
           <w:sz w:val="16"/>
           <w:lang w:val="en-US" w:eastAsia="ko-KR"/>
         </w:rPr>
-        <w:t xml:space="preserve">        </w:t>
+        <w:t xml:space="preserve">       </w:t>
       </w:r>
       <w:r>
         <w:rPr>
@@ -2690,7 +2758,7 @@
           <w:sz w:val="16"/>
           <w:lang w:val="en-US" w:eastAsia="ko-KR"/>
         </w:rPr>
-        <w:t xml:space="preserve">        </w:t>
+        <w:t xml:space="preserve">       </w:t>
       </w:r>
       <w:r>
         <w:rPr>
@@ -2728,7 +2796,7 @@
           <w:sz w:val="16"/>
           <w:lang w:val="en-US" w:eastAsia="ko-KR"/>
         </w:rPr>
-        <w:t xml:space="preserve">        </w:t>
+        <w:t xml:space="preserve">       </w:t>
       </w:r>
       <w:r>
         <w:rPr>
@@ -2766,7 +2834,7 @@
           <w:sz w:val="16"/>
           <w:lang w:val="en-US" w:eastAsia="ko-KR"/>
         </w:rPr>
-        <w:t xml:space="preserve">        </w:t>
+        <w:t xml:space="preserve">       </w:t>
       </w:r>
       <w:r>
         <w:rPr>
@@ -2820,7 +2888,7 @@
           <w:sz w:val="16"/>
           <w:lang w:val="en-US" w:eastAsia="ko-KR"/>
         </w:rPr>
-        <w:t xml:space="preserve">        </w:t>
+        <w:t xml:space="preserve">       </w:t>
       </w:r>
       <w:r>
         <w:rPr>
@@ -2858,7 +2926,7 @@
           <w:sz w:val="16"/>
           <w:lang w:val="en-US" w:eastAsia="ko-KR"/>
         </w:rPr>
-        <w:t xml:space="preserve">        </w:t>
+        <w:t xml:space="preserve">       </w:t>
       </w:r>
       <w:r>
         <w:rPr>
@@ -2896,7 +2964,7 @@
           <w:sz w:val="16"/>
           <w:lang w:val="en-US" w:eastAsia="ko-KR"/>
         </w:rPr>
-        <w:t xml:space="preserve">        </w:t>
+        <w:t xml:space="preserve">       </w:t>
       </w:r>
       <w:r>
         <w:rPr>
@@ -2934,7 +3002,7 @@
           <w:sz w:val="16"/>
           <w:lang w:val="en-US" w:eastAsia="ko-KR"/>
         </w:rPr>
-        <w:t xml:space="preserve">        </w:t>
+        <w:t xml:space="preserve">       </w:t>
       </w:r>
       <w:r>
         <w:rPr>
@@ -2972,7 +3040,7 @@
           <w:sz w:val="16"/>
           <w:lang w:val="en-US" w:eastAsia="ko-KR"/>
         </w:rPr>
-        <w:t xml:space="preserve">        </w:t>
+        <w:t xml:space="preserve">       </w:t>
       </w:r>
       <w:r>
         <w:rPr>
@@ -3010,7 +3078,7 @@
           <w:sz w:val="16"/>
           <w:lang w:val="en-US" w:eastAsia="ko-KR"/>
         </w:rPr>
-        <w:t xml:space="preserve">        </w:t>
+        <w:t xml:space="preserve">       </w:t>
       </w:r>
       <w:r>
         <w:rPr>
@@ -3048,7 +3116,7 @@
           <w:sz w:val="16"/>
           <w:lang w:val="en-US" w:eastAsia="ko-KR"/>
         </w:rPr>
-        <w:t xml:space="preserve">        </w:t>
+        <w:t xml:space="preserve">       </w:t>
       </w:r>
       <w:r>
         <w:rPr>
@@ -3086,7 +3154,7 @@
           <w:sz w:val="16"/>
           <w:lang w:val="en-US" w:eastAsia="ko-KR"/>
         </w:rPr>
-        <w:t xml:space="preserve">        </w:t>
+        <w:t xml:space="preserve">       </w:t>
       </w:r>
       <w:r>
         <w:rPr>
@@ -3124,7 +3192,7 @@
           <w:sz w:val="16"/>
           <w:lang w:val="en-US" w:eastAsia="ko-KR"/>
         </w:rPr>
-        <w:t xml:space="preserve">        </w:t>
+        <w:t xml:space="preserve">       </w:t>
       </w:r>
       <w:r>
         <w:rPr>
@@ -3162,7 +3230,7 @@
           <w:sz w:val="16"/>
           <w:lang w:val="en-US" w:eastAsia="ko-KR"/>
         </w:rPr>
-        <w:t xml:space="preserve">        </w:t>
+        <w:t xml:space="preserve">       </w:t>
       </w:r>
       <w:r>
         <w:rPr>
@@ -3200,7 +3268,7 @@
           <w:sz w:val="16"/>
           <w:lang w:val="en-US" w:eastAsia="ko-KR"/>
         </w:rPr>
-        <w:t xml:space="preserve">        </w:t>
+        <w:t xml:space="preserve">       </w:t>
       </w:r>
       <w:r>
         <w:rPr>
@@ -3238,7 +3306,7 @@
           <w:sz w:val="16"/>
           <w:lang w:val="en-US" w:eastAsia="ko-KR"/>
         </w:rPr>
-        <w:t xml:space="preserve">        </w:t>
+        <w:t xml:space="preserve">       </w:t>
       </w:r>
       <w:r>
         <w:rPr>
@@ -3276,7 +3344,7 @@
           <w:sz w:val="16"/>
           <w:lang w:val="en-US" w:eastAsia="ko-KR"/>
         </w:rPr>
-        <w:t xml:space="preserve">        </w:t>
+        <w:t xml:space="preserve">       </w:t>
       </w:r>
       <w:r>
         <w:rPr>
@@ -3314,7 +3382,7 @@
           <w:sz w:val="16"/>
           <w:lang w:val="en-US" w:eastAsia="ko-KR"/>
         </w:rPr>
-        <w:t xml:space="preserve">        </w:t>
+        <w:t xml:space="preserve">       </w:t>
       </w:r>
       <w:r>
         <w:rPr>
@@ -3352,7 +3420,7 @@
           <w:sz w:val="16"/>
           <w:lang w:val="en-US" w:eastAsia="ko-KR"/>
         </w:rPr>
-        <w:t xml:space="preserve">        </w:t>
+        <w:t xml:space="preserve">       </w:t>
       </w:r>
       <w:r>
         <w:rPr>
@@ -3390,7 +3458,7 @@
           <w:sz w:val="16"/>
           <w:lang w:val="en-US" w:eastAsia="ko-KR"/>
         </w:rPr>
-        <w:t xml:space="preserve">        </w:t>
+        <w:t xml:space="preserve">       </w:t>
       </w:r>
       <w:r>
         <w:rPr>
@@ -3428,7 +3496,7 @@
           <w:sz w:val="16"/>
           <w:lang w:val="en-US" w:eastAsia="ko-KR"/>
         </w:rPr>
-        <w:t xml:space="preserve">        </w:t>
+        <w:t xml:space="preserve">       </w:t>
       </w:r>
       <w:r>
         <w:rPr>
@@ -3466,7 +3534,7 @@
           <w:sz w:val="16"/>
           <w:lang w:val="en-US" w:eastAsia="ko-KR"/>
         </w:rPr>
-        <w:t xml:space="preserve">        </w:t>
+        <w:t xml:space="preserve">       </w:t>
       </w:r>
       <w:r>
         <w:rPr>
@@ -3497,6 +3565,14 @@
           <w:sz w:val="16"/>
         </w:rPr>
       </w:pPr>
+      <w:r>
+        <w:rPr>
+          <w:rFonts w:eastAsia="Batang"/>
+          <w:sz w:val="16"/>
+          <w:lang w:val="en-US" w:eastAsia="ko-KR"/>
+        </w:rPr>
+        <w:t xml:space="preserve">       </w:t>
+      </w:r>
       <w:r>
         <w:rPr>
           <w:noProof/>
@@ -3679,7 +3755,7 @@
       </w:pPr>
       <w:r>
         <w:drawing>
-          <wp:inline distT="0" distB="0" distL="0" distR="0" wp14:anchorId="45E506E3" wp14:editId="7E45FBBE">
+          <wp:inline distT="0" distB="0" distL="0" distR="0" wp14:anchorId="4E596750" wp14:editId="56DD4E30">
             <wp:extent cx="560705" cy="26035"/>
             <wp:effectExtent l="0" t="0" r="0" b="0"/>
             <wp:docPr id="3" name="Picture 2" descr="3pcline"/>
@@ -7528,6 +7604,7 @@
     <w:rsid w:val="00DE3D0B"/>
     <w:rsid w:val="00DE3FAC"/>
     <w:rsid w:val="00DF6DF7"/>
+    <w:rsid w:val="00E00396"/>
     <w:rsid w:val="00E029C6"/>
     <w:rsid w:val="00E13773"/>
     <w:rsid w:val="00E33488"/>
@@ -8308,7 +8385,7 @@
 </file>
 
 <file path=customXml/itemProps1.xml><?xml version="1.0" encoding="utf-8"?>
-<ds:datastoreItem xmlns:ds="http://schemas.openxmlformats.org/officeDocument/2006/customXml" ds:itemID="{9A8F5D5F-06BD-478D-98FE-EDE560CECC34}">
+<ds:datastoreItem xmlns:ds="http://schemas.openxmlformats.org/officeDocument/2006/customXml" ds:itemID="{975D36DC-3DB7-4D2B-BAA7-A8BED27D95A3}">
   <ds:schemaRefs>
     <ds:schemaRef ds:uri="http://schemas.openxmlformats.org/officeDocument/2006/bibliography"/>
   </ds:schemaRefs>

</xml_diff>